<commit_message>
Add support for bool arrays to Code by creating MyCode class
</commit_message>
<xml_diff>
--- a/MJProjekat.docx
+++ b/MJProjekat.docx
@@ -3270,7 +3270,16 @@
         </w:rPr>
       </w:pPr>
       <w:r>
-        <w:rPr/>
+        <w:rPr>
+          <w:rFonts w:ascii="Times New Roman" w:hAnsi="Times New Roman"/>
+          <w:b/>
+          <w:bCs/>
+          <w:i w:val="false"/>
+          <w:iCs w:val="false"/>
+          <w:sz w:val="52"/>
+          <w:szCs w:val="52"/>
+          <w:lang w:val="sr-Latn-RS"/>
+        </w:rPr>
       </w:r>
     </w:p>
     <w:p>
@@ -3345,42 +3354,6 @@
         <w:ind w:left="720" w:hanging="0"/>
         <w:jc w:val="left"/>
         <w:rPr>
-          <w:rFonts w:ascii="Times New Roman" w:hAnsi="Times New Roman" w:eastAsia="NSimSun" w:cs="Times New Roman"/>
-          <w:b w:val="false"/>
-          <w:b w:val="false"/>
-          <w:bCs w:val="false"/>
-          <w:i w:val="false"/>
-          <w:i w:val="false"/>
-          <w:iCs w:val="false"/>
-          <w:color w:val="auto"/>
-          <w:kern w:val="2"/>
-          <w:sz w:val="32"/>
-          <w:szCs w:val="32"/>
-          <w:lang w:val="en-US" w:eastAsia="zh-CN" w:bidi="hi-IN"/>
-        </w:rPr>
-      </w:pPr>
-      <w:r>
-        <w:rPr>
-          <w:rFonts w:eastAsia="NSimSun" w:cs="Times New Roman" w:ascii="Times New Roman" w:hAnsi="Times New Roman"/>
-          <w:b w:val="false"/>
-          <w:bCs w:val="false"/>
-          <w:i w:val="false"/>
-          <w:iCs w:val="false"/>
-          <w:color w:val="auto"/>
-          <w:kern w:val="2"/>
-          <w:sz w:val="32"/>
-          <w:szCs w:val="32"/>
-          <w:lang w:val="en-US" w:eastAsia="zh-CN" w:bidi="hi-IN"/>
-        </w:rPr>
-      </w:r>
-    </w:p>
-    <w:p>
-      <w:pPr>
-        <w:pStyle w:val="ListParagraph"/>
-        <w:bidi w:val="0"/>
-        <w:ind w:left="720" w:hanging="0"/>
-        <w:jc w:val="left"/>
-        <w:rPr>
           <w:rFonts w:ascii="Times New Roman" w:hAnsi="Times New Roman"/>
           <w:b/>
           <w:b/>
@@ -3460,9 +3433,43 @@
       </w:pPr>
       <w:r>
         <w:rPr>
+          <w:rFonts w:ascii="Times New Roman" w:hAnsi="Times New Roman"/>
+          <w:b/>
+          <w:bCs/>
+          <w:i w:val="false"/>
+          <w:iCs w:val="false"/>
+          <w:sz w:val="52"/>
+          <w:szCs w:val="52"/>
+          <w:lang w:val="sr-Latn-RS"/>
+        </w:rPr>
+      </w:r>
+    </w:p>
+    <w:p>
+      <w:pPr>
+        <w:pStyle w:val="ListParagraph"/>
+        <w:bidi w:val="0"/>
+        <w:ind w:left="720" w:hanging="0"/>
+        <w:jc w:val="left"/>
+        <w:rPr>
+          <w:rFonts w:ascii="Times New Roman" w:hAnsi="Times New Roman" w:eastAsia="NSimSun" w:cs="Times New Roman"/>
+          <w:b w:val="false"/>
+          <w:b w:val="false"/>
+          <w:bCs w:val="false"/>
+          <w:i w:val="false"/>
+          <w:i w:val="false"/>
+          <w:iCs w:val="false"/>
+          <w:color w:val="auto"/>
+          <w:kern w:val="2"/>
+          <w:sz w:val="32"/>
+          <w:szCs w:val="32"/>
+          <w:lang w:val="en-US" w:eastAsia="zh-CN" w:bidi="hi-IN"/>
+        </w:rPr>
+      </w:pPr>
+      <w:r>
+        <w:rPr>
           <w:rFonts w:eastAsia="NSimSun" w:cs="Times New Roman" w:ascii="Times New Roman" w:hAnsi="Times New Roman"/>
-          <w:b w:val="false"/>
-          <w:bCs w:val="false"/>
+          <w:b/>
+          <w:bCs/>
           <w:i w:val="false"/>
           <w:iCs w:val="false"/>
           <w:color w:val="auto"/>
@@ -3471,6 +3478,37 @@
           <w:szCs w:val="32"/>
           <w:lang w:val="en-US" w:eastAsia="zh-CN" w:bidi="hi-IN"/>
         </w:rPr>
+        <w:t>parser_oporavak_od_gresaka</w:t>
+      </w:r>
+      <w:r>
+        <w:rPr>
+          <w:rFonts w:eastAsia="NSimSun" w:cs="Times New Roman" w:ascii="Times New Roman" w:hAnsi="Times New Roman"/>
+          <w:b w:val="false"/>
+          <w:bCs w:val="false"/>
+          <w:i w:val="false"/>
+          <w:iCs w:val="false"/>
+          <w:color w:val="auto"/>
+          <w:kern w:val="2"/>
+          <w:sz w:val="32"/>
+          <w:szCs w:val="32"/>
+          <w:lang w:val="en-US" w:eastAsia="zh-CN" w:bidi="hi-IN"/>
+        </w:rPr>
+        <w:t xml:space="preserve"> – </w:t>
+      </w:r>
+      <w:r>
+        <w:rPr>
+          <w:rFonts w:eastAsia="NSimSun" w:cs="Times New Roman" w:ascii="Times New Roman" w:hAnsi="Times New Roman"/>
+          <w:b w:val="false"/>
+          <w:bCs w:val="false"/>
+          <w:i w:val="false"/>
+          <w:iCs w:val="false"/>
+          <w:color w:val="auto"/>
+          <w:kern w:val="2"/>
+          <w:sz w:val="32"/>
+          <w:szCs w:val="32"/>
+          <w:lang w:val="sr-Latn-RS" w:eastAsia="zh-CN" w:bidi="hi-IN"/>
+        </w:rPr>
+        <w:t>Testira da li se parser uspešno oporavlja od grešaka od kojih bi trebalo da se oporavi. U izlazu ovog testa ne sme biti fatalnih grešaka, već se parsiranje treba odraditi do kraja.</w:t>
       </w:r>
     </w:p>
     <w:p>
@@ -3497,8 +3535,8 @@
       <w:r>
         <w:rPr>
           <w:rFonts w:eastAsia="NSimSun" w:cs="Times New Roman" w:ascii="Times New Roman" w:hAnsi="Times New Roman"/>
-          <w:b/>
-          <w:bCs/>
+          <w:b w:val="false"/>
+          <w:bCs w:val="false"/>
           <w:i w:val="false"/>
           <w:iCs w:val="false"/>
           <w:color w:val="auto"/>
@@ -3507,13 +3545,34 @@
           <w:szCs w:val="32"/>
           <w:lang w:val="en-US" w:eastAsia="zh-CN" w:bidi="hi-IN"/>
         </w:rPr>
-        <w:t>parser_oporavak_od_gresaka</w:t>
-      </w:r>
+      </w:r>
+    </w:p>
+    <w:p>
+      <w:pPr>
+        <w:pStyle w:val="ListParagraph"/>
+        <w:bidi w:val="0"/>
+        <w:ind w:left="720" w:hanging="0"/>
+        <w:jc w:val="left"/>
+        <w:rPr>
+          <w:rFonts w:ascii="Times New Roman" w:hAnsi="Times New Roman" w:eastAsia="NSimSun" w:cs="Times New Roman"/>
+          <w:b w:val="false"/>
+          <w:b w:val="false"/>
+          <w:bCs w:val="false"/>
+          <w:i w:val="false"/>
+          <w:i w:val="false"/>
+          <w:iCs w:val="false"/>
+          <w:color w:val="auto"/>
+          <w:kern w:val="2"/>
+          <w:sz w:val="32"/>
+          <w:szCs w:val="32"/>
+          <w:lang w:val="en-US" w:eastAsia="zh-CN" w:bidi="hi-IN"/>
+        </w:rPr>
+      </w:pPr>
       <w:r>
         <w:rPr>
           <w:rFonts w:eastAsia="NSimSun" w:cs="Times New Roman" w:ascii="Times New Roman" w:hAnsi="Times New Roman"/>
-          <w:b w:val="false"/>
-          <w:bCs w:val="false"/>
+          <w:b/>
+          <w:bCs/>
           <w:i w:val="false"/>
           <w:iCs w:val="false"/>
           <w:color w:val="auto"/>
@@ -3522,6 +3581,21 @@
           <w:szCs w:val="32"/>
           <w:lang w:val="en-US" w:eastAsia="zh-CN" w:bidi="hi-IN"/>
         </w:rPr>
+        <w:t>semantic_sve_greske_p1</w:t>
+      </w:r>
+      <w:r>
+        <w:rPr>
+          <w:rFonts w:eastAsia="NSimSun" w:cs="Times New Roman" w:ascii="Times New Roman" w:hAnsi="Times New Roman"/>
+          <w:b w:val="false"/>
+          <w:bCs w:val="false"/>
+          <w:i w:val="false"/>
+          <w:iCs w:val="false"/>
+          <w:color w:val="auto"/>
+          <w:kern w:val="2"/>
+          <w:sz w:val="32"/>
+          <w:szCs w:val="32"/>
+          <w:lang w:val="en-US" w:eastAsia="zh-CN" w:bidi="hi-IN"/>
+        </w:rPr>
         <w:t xml:space="preserve"> – </w:t>
       </w:r>
       <w:r>
@@ -3537,7 +3611,7 @@
           <w:szCs w:val="32"/>
           <w:lang w:val="sr-Latn-RS" w:eastAsia="zh-CN" w:bidi="hi-IN"/>
         </w:rPr>
-        <w:t>Testira da li se parser uspešno oporavlja od grešaka od kojih bi trebalo da se oporavi. U izlazu ovog testa ne sme biti fatalnih grešaka, već se parsiranje treba odraditi do kraja.</w:t>
+        <w:t>Testira da li semantički analizator pronalazi sve semantički nevalidne delove koda (sa izutetkom jedne, videti p2). Ovaj test treba da prijavi ukupno 29 grešaka.</w:t>
       </w:r>
     </w:p>
     <w:p>
@@ -3610,7 +3684,7 @@
           <w:szCs w:val="32"/>
           <w:lang w:val="en-US" w:eastAsia="zh-CN" w:bidi="hi-IN"/>
         </w:rPr>
-        <w:t>semantic_sve_greske_p1</w:t>
+        <w:t>semantic_sve_greske_p2</w:t>
       </w:r>
       <w:r>
         <w:rPr>
@@ -3640,7 +3714,7 @@
           <w:szCs w:val="32"/>
           <w:lang w:val="sr-Latn-RS" w:eastAsia="zh-CN" w:bidi="hi-IN"/>
         </w:rPr>
-        <w:t>Testira da li semantički analizator pronalazi sve semantički nevalidne delove koda (sa izutetkom jedne, videti p2). Ovaj test treba da prijavi ukupno 29 grešaka.</w:t>
+        <w:t>Testira da li semantički analizator prijavljuje greške u potpisu main metode.</w:t>
       </w:r>
     </w:p>
     <w:p>
@@ -3684,109 +3758,6 @@
         <w:pStyle w:val="ListParagraph"/>
         <w:bidi w:val="0"/>
         <w:ind w:left="720" w:hanging="0"/>
-        <w:jc w:val="left"/>
-        <w:rPr>
-          <w:rFonts w:ascii="Times New Roman" w:hAnsi="Times New Roman" w:eastAsia="NSimSun" w:cs="Times New Roman"/>
-          <w:b w:val="false"/>
-          <w:b w:val="false"/>
-          <w:bCs w:val="false"/>
-          <w:i w:val="false"/>
-          <w:i w:val="false"/>
-          <w:iCs w:val="false"/>
-          <w:color w:val="auto"/>
-          <w:kern w:val="2"/>
-          <w:sz w:val="32"/>
-          <w:szCs w:val="32"/>
-          <w:lang w:val="en-US" w:eastAsia="zh-CN" w:bidi="hi-IN"/>
-        </w:rPr>
-      </w:pPr>
-      <w:r>
-        <w:rPr>
-          <w:rFonts w:eastAsia="NSimSun" w:cs="Times New Roman" w:ascii="Times New Roman" w:hAnsi="Times New Roman"/>
-          <w:b/>
-          <w:bCs/>
-          <w:i w:val="false"/>
-          <w:iCs w:val="false"/>
-          <w:color w:val="auto"/>
-          <w:kern w:val="2"/>
-          <w:sz w:val="32"/>
-          <w:szCs w:val="32"/>
-          <w:lang w:val="en-US" w:eastAsia="zh-CN" w:bidi="hi-IN"/>
-        </w:rPr>
-        <w:t>semantic_sve_greske_p2</w:t>
-      </w:r>
-      <w:r>
-        <w:rPr>
-          <w:rFonts w:eastAsia="NSimSun" w:cs="Times New Roman" w:ascii="Times New Roman" w:hAnsi="Times New Roman"/>
-          <w:b w:val="false"/>
-          <w:bCs w:val="false"/>
-          <w:i w:val="false"/>
-          <w:iCs w:val="false"/>
-          <w:color w:val="auto"/>
-          <w:kern w:val="2"/>
-          <w:sz w:val="32"/>
-          <w:szCs w:val="32"/>
-          <w:lang w:val="en-US" w:eastAsia="zh-CN" w:bidi="hi-IN"/>
-        </w:rPr>
-        <w:t xml:space="preserve"> – </w:t>
-      </w:r>
-      <w:r>
-        <w:rPr>
-          <w:rFonts w:eastAsia="NSimSun" w:cs="Times New Roman" w:ascii="Times New Roman" w:hAnsi="Times New Roman"/>
-          <w:b w:val="false"/>
-          <w:bCs w:val="false"/>
-          <w:i w:val="false"/>
-          <w:iCs w:val="false"/>
-          <w:color w:val="auto"/>
-          <w:kern w:val="2"/>
-          <w:sz w:val="32"/>
-          <w:szCs w:val="32"/>
-          <w:lang w:val="sr-Latn-RS" w:eastAsia="zh-CN" w:bidi="hi-IN"/>
-        </w:rPr>
-        <w:t>Testira da li semantički analizator prijavljuje greške u potpisu main metode.</w:t>
-      </w:r>
-    </w:p>
-    <w:p>
-      <w:pPr>
-        <w:pStyle w:val="ListParagraph"/>
-        <w:bidi w:val="0"/>
-        <w:ind w:hanging="0"/>
-        <w:jc w:val="left"/>
-        <w:rPr>
-          <w:rFonts w:ascii="Times New Roman" w:hAnsi="Times New Roman" w:eastAsia="NSimSun" w:cs="Times New Roman"/>
-          <w:b w:val="false"/>
-          <w:b w:val="false"/>
-          <w:bCs w:val="false"/>
-          <w:i w:val="false"/>
-          <w:i w:val="false"/>
-          <w:iCs w:val="false"/>
-          <w:color w:val="auto"/>
-          <w:kern w:val="2"/>
-          <w:sz w:val="32"/>
-          <w:szCs w:val="32"/>
-          <w:lang w:val="en-US" w:eastAsia="zh-CN" w:bidi="hi-IN"/>
-        </w:rPr>
-      </w:pPr>
-      <w:r>
-        <w:rPr>
-          <w:rFonts w:eastAsia="NSimSun" w:cs="Times New Roman" w:ascii="Times New Roman" w:hAnsi="Times New Roman"/>
-          <w:b w:val="false"/>
-          <w:bCs w:val="false"/>
-          <w:i w:val="false"/>
-          <w:iCs w:val="false"/>
-          <w:color w:val="auto"/>
-          <w:kern w:val="2"/>
-          <w:sz w:val="32"/>
-          <w:szCs w:val="32"/>
-          <w:lang w:val="en-US" w:eastAsia="zh-CN" w:bidi="hi-IN"/>
-        </w:rPr>
-      </w:r>
-    </w:p>
-    <w:p>
-      <w:pPr>
-        <w:pStyle w:val="ListParagraph"/>
-        <w:bidi w:val="0"/>
-        <w:ind w:hanging="0"/>
         <w:jc w:val="left"/>
         <w:rPr>
           <w:rFonts w:ascii="Times New Roman" w:hAnsi="Times New Roman" w:eastAsia="NSimSun" w:cs="Times New Roman"/>
@@ -3838,92 +3809,24 @@
         </w:rPr>
       </w:pPr>
       <w:r>
-        <w:rPr/>
-      </w:r>
-    </w:p>
-    <w:p>
-      <w:pPr>
-        <w:pStyle w:val="ListParagraph"/>
-        <w:bidi w:val="0"/>
-        <w:ind w:left="720" w:hanging="0"/>
-        <w:jc w:val="center"/>
-        <w:rPr>
-          <w:rFonts w:ascii="Times New Roman" w:hAnsi="Times New Roman" w:cs="Times New Roman"/>
-          <w:b/>
-          <w:b/>
-          <w:bCs/>
-          <w:i w:val="false"/>
+        <w:rPr>
+          <w:rFonts w:cs="Times New Roman" w:ascii="Times New Roman" w:hAnsi="Times New Roman"/>
+          <w:b/>
+          <w:bCs/>
           <w:i w:val="false"/>
           <w:iCs w:val="false"/>
           <w:sz w:val="52"/>
           <w:szCs w:val="52"/>
           <w:lang w:val="sr-Latn-RS"/>
         </w:rPr>
-      </w:pPr>
-      <w:r>
-        <w:rPr>
-          <w:rFonts w:cs="Times New Roman" w:ascii="Times New Roman" w:hAnsi="Times New Roman"/>
-          <w:b/>
-          <w:bCs/>
-          <w:i w:val="false"/>
-          <w:iCs w:val="false"/>
-          <w:sz w:val="52"/>
-          <w:szCs w:val="52"/>
-          <w:lang w:val="sr-Latn-RS"/>
-        </w:rPr>
-        <w:t>Opis novouvedenih klas</w:t>
-      </w:r>
-      <w:r>
-        <w:rPr>
-          <w:rFonts w:cs="Times New Roman" w:ascii="Times New Roman" w:hAnsi="Times New Roman"/>
-          <w:b/>
-          <w:bCs/>
-          <w:i w:val="false"/>
-          <w:iCs w:val="false"/>
-          <w:sz w:val="52"/>
-          <w:szCs w:val="52"/>
-          <w:lang w:val="sr-Latn-RS"/>
-        </w:rPr>
-        <w:t>a</w:t>
+        <w:t>Opis novouvedenih klasa</w:t>
       </w:r>
     </w:p>
     <w:p>
       <w:pPr>
         <w:pStyle w:val="ListParagraph"/>
         <w:bidi w:val="0"/>
-        <w:ind w:left="720" w:hanging="0"/>
-        <w:jc w:val="left"/>
-        <w:rPr>
-          <w:rFonts w:ascii="Times New Roman" w:hAnsi="Times New Roman" w:cs="Times New Roman"/>
-          <w:b w:val="false"/>
-          <w:b w:val="false"/>
-          <w:bCs w:val="false"/>
-          <w:i w:val="false"/>
-          <w:i w:val="false"/>
-          <w:iCs w:val="false"/>
-          <w:sz w:val="52"/>
-          <w:szCs w:val="52"/>
-          <w:lang w:val="en-US"/>
-        </w:rPr>
-      </w:pPr>
-      <w:r>
-        <w:rPr>
-          <w:rFonts w:cs="Times New Roman" w:ascii="Times New Roman" w:hAnsi="Times New Roman"/>
-          <w:b w:val="false"/>
-          <w:bCs w:val="false"/>
-          <w:i w:val="false"/>
-          <w:iCs w:val="false"/>
-          <w:sz w:val="52"/>
-          <w:szCs w:val="52"/>
-          <w:lang w:val="en-US"/>
-        </w:rPr>
-      </w:r>
-    </w:p>
-    <w:p>
-      <w:pPr>
-        <w:pStyle w:val="ListParagraph"/>
-        <w:bidi w:val="0"/>
-        <w:ind w:left="720" w:hanging="0"/>
+        <w:ind w:hanging="0"/>
         <w:jc w:val="left"/>
         <w:rPr>
           <w:rFonts w:ascii="Times New Roman" w:hAnsi="Times New Roman" w:cs="Times New Roman"/>
@@ -4340,6 +4243,153 @@
         <w:pStyle w:val="ListParagraph"/>
         <w:bidi w:val="0"/>
         <w:ind w:left="720" w:hanging="0"/>
+        <w:jc w:val="left"/>
+        <w:rPr>
+          <w:rFonts w:ascii="Times New Roman" w:hAnsi="Times New Roman" w:cs="Times New Roman"/>
+          <w:b w:val="false"/>
+          <w:b w:val="false"/>
+          <w:bCs w:val="false"/>
+          <w:i w:val="false"/>
+          <w:i w:val="false"/>
+          <w:iCs w:val="false"/>
+          <w:sz w:val="32"/>
+          <w:szCs w:val="32"/>
+          <w:lang w:val="en-US"/>
+        </w:rPr>
+      </w:pPr>
+      <w:r>
+        <w:rPr>
+          <w:rFonts w:cs="Times New Roman" w:ascii="Times New Roman" w:hAnsi="Times New Roman"/>
+          <w:b w:val="false"/>
+          <w:bCs w:val="false"/>
+          <w:i w:val="false"/>
+          <w:iCs w:val="false"/>
+          <w:sz w:val="32"/>
+          <w:szCs w:val="32"/>
+          <w:lang w:val="en-US"/>
+        </w:rPr>
+      </w:r>
+    </w:p>
+    <w:p>
+      <w:pPr>
+        <w:pStyle w:val="ListParagraph"/>
+        <w:bidi w:val="0"/>
+        <w:ind w:left="720" w:hanging="0"/>
+        <w:jc w:val="left"/>
+        <w:rPr>
+          <w:rFonts w:ascii="Times New Roman" w:hAnsi="Times New Roman" w:cs="Times New Roman"/>
+          <w:b w:val="false"/>
+          <w:b w:val="false"/>
+          <w:bCs w:val="false"/>
+          <w:i w:val="false"/>
+          <w:i w:val="false"/>
+          <w:iCs w:val="false"/>
+          <w:sz w:val="32"/>
+          <w:szCs w:val="32"/>
+          <w:lang w:val="en-US"/>
+        </w:rPr>
+      </w:pPr>
+      <w:r>
+        <w:rPr>
+          <w:rFonts w:eastAsia="NSimSun" w:cs="Times New Roman" w:ascii="Times New Roman" w:hAnsi="Times New Roman"/>
+          <w:b/>
+          <w:bCs/>
+          <w:i w:val="false"/>
+          <w:iCs w:val="false"/>
+          <w:color w:val="auto"/>
+          <w:kern w:val="2"/>
+          <w:sz w:val="32"/>
+          <w:szCs w:val="32"/>
+          <w:lang w:val="en-US" w:eastAsia="zh-CN" w:bidi="hi-IN"/>
+        </w:rPr>
+        <w:t>MyCode</w:t>
+      </w:r>
+      <w:r>
+        <w:rPr>
+          <w:rFonts w:cs="Times New Roman" w:ascii="Times New Roman" w:hAnsi="Times New Roman"/>
+          <w:b w:val="false"/>
+          <w:bCs w:val="false"/>
+          <w:i w:val="false"/>
+          <w:iCs w:val="false"/>
+          <w:sz w:val="32"/>
+          <w:szCs w:val="32"/>
+          <w:lang w:val="en-US"/>
+        </w:rPr>
+        <w:t xml:space="preserve"> – Pro</w:t>
+      </w:r>
+      <w:r>
+        <w:rPr>
+          <w:rFonts w:cs="Times New Roman" w:ascii="Times New Roman" w:hAnsi="Times New Roman"/>
+          <w:b w:val="false"/>
+          <w:bCs w:val="false"/>
+          <w:i w:val="false"/>
+          <w:iCs w:val="false"/>
+          <w:sz w:val="32"/>
+          <w:szCs w:val="32"/>
+          <w:lang w:val="sr-Latn-RS"/>
+        </w:rPr>
+        <w:t xml:space="preserve">širenje klase </w:t>
+      </w:r>
+      <w:r>
+        <w:rPr>
+          <w:rFonts w:eastAsia="NSimSun" w:cs="Times New Roman" w:ascii="Times New Roman" w:hAnsi="Times New Roman"/>
+          <w:b w:val="false"/>
+          <w:bCs w:val="false"/>
+          <w:i/>
+          <w:iCs/>
+          <w:color w:val="auto"/>
+          <w:kern w:val="2"/>
+          <w:sz w:val="32"/>
+          <w:szCs w:val="32"/>
+          <w:lang w:val="sr-Latn-RS" w:eastAsia="zh-CN" w:bidi="hi-IN"/>
+        </w:rPr>
+        <w:t>Code</w:t>
+      </w:r>
+      <w:r>
+        <w:rPr>
+          <w:rFonts w:cs="Times New Roman" w:ascii="Times New Roman" w:hAnsi="Times New Roman"/>
+          <w:b w:val="false"/>
+          <w:bCs w:val="false"/>
+          <w:i w:val="false"/>
+          <w:iCs w:val="false"/>
+          <w:sz w:val="32"/>
+          <w:szCs w:val="32"/>
+          <w:lang w:val="sr-Latn-RS"/>
+        </w:rPr>
+        <w:t xml:space="preserve"> radi dodavanja podrške za </w:t>
+      </w:r>
+      <w:r>
+        <w:rPr>
+          <w:rFonts w:cs="Times New Roman" w:ascii="Times New Roman" w:hAnsi="Times New Roman"/>
+          <w:b w:val="false"/>
+          <w:bCs w:val="false"/>
+          <w:i/>
+          <w:iCs/>
+          <w:sz w:val="32"/>
+          <w:szCs w:val="32"/>
+          <w:lang w:val="sr-Latn-RS"/>
+        </w:rPr>
+        <w:t xml:space="preserve">bool </w:t>
+      </w:r>
+      <w:r>
+        <w:rPr>
+          <w:rFonts w:cs="Times New Roman" w:ascii="Times New Roman" w:hAnsi="Times New Roman"/>
+          <w:b w:val="false"/>
+          <w:bCs w:val="false"/>
+          <w:i w:val="false"/>
+          <w:iCs w:val="false"/>
+          <w:sz w:val="32"/>
+          <w:szCs w:val="32"/>
+          <w:lang w:val="sr-Latn-RS"/>
+        </w:rPr>
+        <w:t>array.</w:t>
+      </w:r>
+    </w:p>
+    <w:p>
+      <w:pPr>
+        <w:pStyle w:val="ListParagraph"/>
+        <w:bidi w:val="0"/>
+        <w:ind w:hanging="0"/>
         <w:jc w:val="left"/>
         <w:rPr>
           <w:rFonts w:ascii="Times New Roman" w:hAnsi="Times New Roman" w:cs="Times New Roman"/>

</xml_diff>